<commit_message>
FIN DE JOURNEE LUNDI
</commit_message>
<xml_diff>
--- a/Documentation DOCKER.docx
+++ b/Documentation DOCKER.docx
@@ -141,71 +141,29 @@
           <w:sz w:val="28"/>
           <w:szCs w:val="28"/>
         </w:rPr>
-        <w:t xml:space="preserve">Mais du coup un </w:t>
-      </w:r>
-      <w:r>
-        <w:rPr>
-          <w:sz w:val="28"/>
-          <w:szCs w:val="28"/>
-        </w:rPr>
-        <w:t>conteneur</w:t>
-      </w:r>
-      <w:r>
-        <w:rPr>
-          <w:sz w:val="28"/>
-          <w:szCs w:val="28"/>
-        </w:rPr>
-        <w:t xml:space="preserve"> c’est quoi ? </w:t>
-      </w:r>
-    </w:p>
-    <w:p>
-      <w:pPr>
-        <w:rPr>
-          <w:sz w:val="28"/>
-          <w:szCs w:val="28"/>
-        </w:rPr>
-      </w:pPr>
-      <w:r>
-        <w:rPr>
-          <w:sz w:val="28"/>
-          <w:szCs w:val="28"/>
-        </w:rPr>
-        <w:t xml:space="preserve">Un </w:t>
-      </w:r>
-      <w:r>
-        <w:rPr>
-          <w:sz w:val="28"/>
-          <w:szCs w:val="28"/>
-        </w:rPr>
-        <w:t>conteneur</w:t>
-      </w:r>
-      <w:r>
-        <w:rPr>
-          <w:sz w:val="28"/>
-          <w:szCs w:val="28"/>
-        </w:rPr>
-        <w:t xml:space="preserve"> est </w:t>
-      </w:r>
-      <w:r>
-        <w:rPr>
-          <w:sz w:val="28"/>
-          <w:szCs w:val="28"/>
-        </w:rPr>
-        <w:t xml:space="preserve">une machine virtuelle sans noyaux. C’est dans un </w:t>
-      </w:r>
-      <w:r>
-        <w:rPr>
-          <w:sz w:val="28"/>
-          <w:szCs w:val="28"/>
-        </w:rPr>
-        <w:t>conteneur</w:t>
-      </w:r>
-      <w:r>
-        <w:rPr>
-          <w:sz w:val="28"/>
-          <w:szCs w:val="28"/>
-        </w:rPr>
-        <w:t xml:space="preserve"> que les images installées vont être exécuter. Il y aura le strict nécessaire et les dépendances pour faire tourner l’application. </w:t>
+        <w:t xml:space="preserve">Mais du coup un conteneur c’est quoi ? </w:t>
+      </w:r>
+    </w:p>
+    <w:p>
+      <w:pPr>
+        <w:rPr>
+          <w:sz w:val="28"/>
+          <w:szCs w:val="28"/>
+        </w:rPr>
+      </w:pPr>
+      <w:r>
+        <w:rPr>
+          <w:sz w:val="28"/>
+          <w:szCs w:val="28"/>
+        </w:rPr>
+        <w:t xml:space="preserve">Un conteneur est </w:t>
+      </w:r>
+      <w:r>
+        <w:rPr>
+          <w:sz w:val="28"/>
+          <w:szCs w:val="28"/>
+        </w:rPr>
+        <w:t xml:space="preserve">une machine virtuelle sans noyaux. C’est dans un conteneur que les images installées vont être exécuter. Il y aura le strict nécessaire et les dépendances pour faire tourner l’application. </w:t>
       </w:r>
     </w:p>
     <w:p>
@@ -321,7 +279,35 @@
           <w:sz w:val="28"/>
           <w:szCs w:val="28"/>
         </w:rPr>
-        <w:t xml:space="preserve"> [PORT]:[PORT]</w:t>
+        <w:t xml:space="preserve"> [PORT</w:t>
+      </w:r>
+      <w:r>
+        <w:rPr>
+          <w:sz w:val="28"/>
+          <w:szCs w:val="28"/>
+        </w:rPr>
+        <w:t>HOST</w:t>
+      </w:r>
+      <w:r>
+        <w:rPr>
+          <w:sz w:val="28"/>
+          <w:szCs w:val="28"/>
+        </w:rPr>
+        <w:t>]:[PORT</w:t>
+      </w:r>
+      <w:r>
+        <w:rPr>
+          <w:sz w:val="28"/>
+          <w:szCs w:val="28"/>
+        </w:rPr>
+        <w:t>DOCKER</w:t>
+      </w:r>
+      <w:r>
+        <w:rPr>
+          <w:sz w:val="28"/>
+          <w:szCs w:val="28"/>
+        </w:rPr>
+        <w:t>]</w:t>
       </w:r>
       <w:r>
         <w:rPr>
@@ -525,6 +511,7 @@
       </w:r>
       <w:r>
         <w:rPr>
+          <w:noProof/>
           <w:sz w:val="28"/>
           <w:szCs w:val="28"/>
         </w:rPr>
@@ -870,6 +857,7 @@
       </w:r>
       <w:r>
         <w:rPr>
+          <w:noProof/>
           <w:sz w:val="28"/>
           <w:szCs w:val="28"/>
         </w:rPr>
@@ -888,7 +876,7 @@
                 <wp:effectExtent l="0" t="0" r="24130" b="15875"/>
                 <wp:wrapNone/>
                 <wp:docPr id="6" name="Groupe 13"/>
-                <wp:cNvGraphicFramePr xmlns:a="http://schemas.openxmlformats.org/drawingml/2006/main"/>
+                <wp:cNvGraphicFramePr/>
                 <a:graphic xmlns:a="http://schemas.openxmlformats.org/drawingml/2006/main">
                   <a:graphicData uri="http://schemas.microsoft.com/office/word/2010/wordprocessingGroup">
                     <wpg:wgp>
@@ -1076,6 +1064,7 @@
       </w:r>
       <w:r>
         <w:rPr>
+          <w:noProof/>
           <w:sz w:val="28"/>
           <w:szCs w:val="28"/>
         </w:rPr>
@@ -1094,7 +1083,7 @@
                 <wp:effectExtent l="0" t="0" r="19050" b="15875"/>
                 <wp:wrapNone/>
                 <wp:docPr id="11" name="Groupe 13"/>
-                <wp:cNvGraphicFramePr xmlns:a="http://schemas.openxmlformats.org/drawingml/2006/main"/>
+                <wp:cNvGraphicFramePr/>
                 <a:graphic xmlns:a="http://schemas.openxmlformats.org/drawingml/2006/main">
                   <a:graphicData uri="http://schemas.microsoft.com/office/word/2010/wordprocessingGroup">
                     <wpg:wgp>
@@ -1500,6 +1489,7 @@
       </w:r>
       <w:r>
         <w:rPr>
+          <w:noProof/>
           <w:sz w:val="28"/>
           <w:szCs w:val="28"/>
         </w:rPr>
@@ -1518,7 +1508,7 @@
                 <wp:effectExtent l="0" t="0" r="19050" b="15875"/>
                 <wp:wrapNone/>
                 <wp:docPr id="17" name="Groupe 13"/>
-                <wp:cNvGraphicFramePr xmlns:a="http://schemas.openxmlformats.org/drawingml/2006/main"/>
+                <wp:cNvGraphicFramePr/>
                 <a:graphic xmlns:a="http://schemas.openxmlformats.org/drawingml/2006/main">
                   <a:graphicData uri="http://schemas.microsoft.com/office/word/2010/wordprocessingGroup">
                     <wpg:wgp>
@@ -1885,6 +1875,7 @@
       </w:r>
       <w:r>
         <w:rPr>
+          <w:noProof/>
           <w:sz w:val="28"/>
           <w:szCs w:val="28"/>
         </w:rPr>
@@ -1903,7 +1894,7 @@
                 <wp:effectExtent l="0" t="0" r="19050" b="15875"/>
                 <wp:wrapNone/>
                 <wp:docPr id="22" name="Groupe 13"/>
-                <wp:cNvGraphicFramePr xmlns:a="http://schemas.openxmlformats.org/drawingml/2006/main"/>
+                <wp:cNvGraphicFramePr/>
                 <a:graphic xmlns:a="http://schemas.openxmlformats.org/drawingml/2006/main">
                   <a:graphicData uri="http://schemas.microsoft.com/office/word/2010/wordprocessingGroup">
                     <wpg:wgp>
@@ -2091,6 +2082,7 @@
       </w:r>
       <w:r>
         <w:rPr>
+          <w:noProof/>
           <w:sz w:val="28"/>
           <w:szCs w:val="28"/>
         </w:rPr>
@@ -2110,7 +2102,7 @@
                     <pic:cNvPicPr/>
                   </pic:nvPicPr>
                   <pic:blipFill rotWithShape="1">
-                    <a:blip r:embed="rId5"/>
+                    <a:blip r:embed="rId6"/>
                     <a:srcRect b="19492"/>
                     <a:stretch/>
                   </pic:blipFill>
@@ -2154,6 +2146,1039 @@
         </w:rPr>
       </w:pPr>
     </w:p>
+    <w:p>
+      <w:pPr>
+        <w:rPr>
+          <w:sz w:val="28"/>
+          <w:szCs w:val="28"/>
+        </w:rPr>
+      </w:pPr>
+      <w:r>
+        <w:rPr>
+          <w:sz w:val="28"/>
+          <w:szCs w:val="28"/>
+        </w:rPr>
+        <w:lastRenderedPageBreak/>
+        <w:t>« </w:t>
+      </w:r>
+      <w:proofErr w:type="gramStart"/>
+      <w:r>
+        <w:rPr>
+          <w:sz w:val="28"/>
+          <w:szCs w:val="28"/>
+        </w:rPr>
+        <w:t>docker</w:t>
+      </w:r>
+      <w:proofErr w:type="gramEnd"/>
+      <w:r>
+        <w:rPr>
+          <w:sz w:val="28"/>
+          <w:szCs w:val="28"/>
+        </w:rPr>
+        <w:t xml:space="preserve"> start [IDCONTAINER] »</w:t>
+      </w:r>
+      <w:r>
+        <w:rPr>
+          <w:sz w:val="28"/>
+          <w:szCs w:val="28"/>
+        </w:rPr>
+        <w:t> : Démarre un conteneur</w:t>
+      </w:r>
+    </w:p>
+    <w:p>
+      <w:pPr>
+        <w:rPr>
+          <w:sz w:val="28"/>
+          <w:szCs w:val="28"/>
+        </w:rPr>
+      </w:pPr>
+      <w:r>
+        <w:rPr>
+          <w:sz w:val="28"/>
+          <w:szCs w:val="28"/>
+        </w:rPr>
+        <w:t>« </w:t>
+      </w:r>
+      <w:proofErr w:type="gramStart"/>
+      <w:r>
+        <w:rPr>
+          <w:sz w:val="28"/>
+          <w:szCs w:val="28"/>
+        </w:rPr>
+        <w:t>docker</w:t>
+      </w:r>
+      <w:proofErr w:type="gramEnd"/>
+      <w:r>
+        <w:rPr>
+          <w:sz w:val="28"/>
+          <w:szCs w:val="28"/>
+        </w:rPr>
+        <w:t xml:space="preserve"> stop [IDCONTAINER] » : éteint un conteneur</w:t>
+      </w:r>
+    </w:p>
+    <w:p>
+      <w:pPr>
+        <w:rPr>
+          <w:sz w:val="28"/>
+          <w:szCs w:val="28"/>
+        </w:rPr>
+      </w:pPr>
+    </w:p>
+    <w:p>
+      <w:pPr>
+        <w:rPr>
+          <w:sz w:val="28"/>
+          <w:szCs w:val="28"/>
+        </w:rPr>
+      </w:pPr>
+    </w:p>
+    <w:p>
+      <w:pPr>
+        <w:rPr>
+          <w:sz w:val="28"/>
+          <w:szCs w:val="28"/>
+        </w:rPr>
+      </w:pPr>
+      <w:r>
+        <w:rPr>
+          <w:sz w:val="28"/>
+          <w:szCs w:val="28"/>
+        </w:rPr>
+        <w:t>Commande information cont</w:t>
+      </w:r>
+      <w:r>
+        <w:rPr>
+          <w:sz w:val="28"/>
+          <w:szCs w:val="28"/>
+        </w:rPr>
+        <w:t>eneur</w:t>
+      </w:r>
+      <w:r>
+        <w:rPr>
+          <w:sz w:val="28"/>
+          <w:szCs w:val="28"/>
+        </w:rPr>
+        <w:t xml:space="preserve"> : </w:t>
+      </w:r>
+    </w:p>
+    <w:p>
+      <w:pPr>
+        <w:rPr>
+          <w:sz w:val="28"/>
+          <w:szCs w:val="28"/>
+        </w:rPr>
+      </w:pPr>
+      <w:r>
+        <w:rPr>
+          <w:sz w:val="28"/>
+          <w:szCs w:val="28"/>
+        </w:rPr>
+        <w:t>« </w:t>
+      </w:r>
+      <w:proofErr w:type="gramStart"/>
+      <w:r>
+        <w:rPr>
+          <w:sz w:val="28"/>
+          <w:szCs w:val="28"/>
+        </w:rPr>
+        <w:t>d</w:t>
+      </w:r>
+      <w:r>
+        <w:rPr>
+          <w:sz w:val="28"/>
+          <w:szCs w:val="28"/>
+        </w:rPr>
+        <w:t>ocker</w:t>
+      </w:r>
+      <w:proofErr w:type="gramEnd"/>
+      <w:r>
+        <w:rPr>
+          <w:sz w:val="28"/>
+          <w:szCs w:val="28"/>
+        </w:rPr>
+        <w:t xml:space="preserve"> container logs [NAMECONTAINER]</w:t>
+      </w:r>
+      <w:r>
+        <w:rPr>
+          <w:sz w:val="28"/>
+          <w:szCs w:val="28"/>
+        </w:rPr>
+        <w:t> » : Permet de voir l’activité du conteneur</w:t>
+      </w:r>
+    </w:p>
+    <w:p>
+      <w:pPr>
+        <w:rPr>
+          <w:sz w:val="28"/>
+          <w:szCs w:val="28"/>
+        </w:rPr>
+      </w:pPr>
+      <w:r>
+        <w:rPr>
+          <w:sz w:val="28"/>
+          <w:szCs w:val="28"/>
+        </w:rPr>
+        <w:t>« </w:t>
+      </w:r>
+      <w:proofErr w:type="gramStart"/>
+      <w:r>
+        <w:rPr>
+          <w:sz w:val="28"/>
+          <w:szCs w:val="28"/>
+        </w:rPr>
+        <w:t>d</w:t>
+      </w:r>
+      <w:r>
+        <w:rPr>
+          <w:sz w:val="28"/>
+          <w:szCs w:val="28"/>
+        </w:rPr>
+        <w:t>ocker</w:t>
+      </w:r>
+      <w:proofErr w:type="gramEnd"/>
+      <w:r>
+        <w:rPr>
+          <w:sz w:val="28"/>
+          <w:szCs w:val="28"/>
+        </w:rPr>
+        <w:t xml:space="preserve"> container </w:t>
+      </w:r>
+      <w:proofErr w:type="spellStart"/>
+      <w:r>
+        <w:rPr>
+          <w:sz w:val="28"/>
+          <w:szCs w:val="28"/>
+        </w:rPr>
+        <w:t>inspect</w:t>
+      </w:r>
+      <w:proofErr w:type="spellEnd"/>
+      <w:r>
+        <w:rPr>
+          <w:sz w:val="28"/>
+          <w:szCs w:val="28"/>
+        </w:rPr>
+        <w:t xml:space="preserve"> [NAMECONTAINER]</w:t>
+      </w:r>
+      <w:r>
+        <w:rPr>
+          <w:sz w:val="28"/>
+          <w:szCs w:val="28"/>
+        </w:rPr>
+        <w:t> » : Nous donne des informations sur d’un conteneur.</w:t>
+      </w:r>
+    </w:p>
+    <w:p>
+      <w:pPr>
+        <w:rPr>
+          <w:sz w:val="28"/>
+          <w:szCs w:val="28"/>
+        </w:rPr>
+      </w:pPr>
+      <w:r>
+        <w:rPr>
+          <w:sz w:val="28"/>
+          <w:szCs w:val="28"/>
+        </w:rPr>
+        <w:t>« </w:t>
+      </w:r>
+      <w:proofErr w:type="gramStart"/>
+      <w:r>
+        <w:rPr>
+          <w:sz w:val="28"/>
+          <w:szCs w:val="28"/>
+        </w:rPr>
+        <w:t>docker</w:t>
+      </w:r>
+      <w:proofErr w:type="gramEnd"/>
+      <w:r>
+        <w:rPr>
+          <w:sz w:val="28"/>
+          <w:szCs w:val="28"/>
+        </w:rPr>
+        <w:t xml:space="preserve"> stats </w:t>
+      </w:r>
+      <w:r>
+        <w:rPr>
+          <w:sz w:val="28"/>
+          <w:szCs w:val="28"/>
+        </w:rPr>
+        <w:t>–</w:t>
+      </w:r>
+      <w:r>
+        <w:rPr>
+          <w:sz w:val="28"/>
+          <w:szCs w:val="28"/>
+        </w:rPr>
+        <w:t>all</w:t>
+      </w:r>
+      <w:r>
+        <w:rPr>
+          <w:sz w:val="28"/>
+          <w:szCs w:val="28"/>
+        </w:rPr>
+        <w:t xml:space="preserve"> » : Permet de voir </w:t>
+      </w:r>
+    </w:p>
+    <w:p>
+      <w:pPr>
+        <w:rPr>
+          <w:sz w:val="28"/>
+          <w:szCs w:val="28"/>
+        </w:rPr>
+      </w:pPr>
+    </w:p>
+    <w:p>
+      <w:pPr>
+        <w:rPr>
+          <w:sz w:val="28"/>
+          <w:szCs w:val="28"/>
+        </w:rPr>
+      </w:pPr>
+    </w:p>
+    <w:p>
+      <w:pPr>
+        <w:rPr>
+          <w:sz w:val="28"/>
+          <w:szCs w:val="28"/>
+        </w:rPr>
+      </w:pPr>
+      <w:r>
+        <w:rPr>
+          <w:sz w:val="28"/>
+          <w:szCs w:val="28"/>
+        </w:rPr>
+        <w:t>Une fois le conteneur créer, avec la commande « </w:t>
+      </w:r>
+      <w:proofErr w:type="spellStart"/>
+      <w:r>
+        <w:rPr>
+          <w:sz w:val="28"/>
+          <w:szCs w:val="28"/>
+        </w:rPr>
+        <w:t>ps</w:t>
+      </w:r>
+      <w:proofErr w:type="spellEnd"/>
+      <w:r>
+        <w:rPr>
+          <w:sz w:val="28"/>
+          <w:szCs w:val="28"/>
+        </w:rPr>
+        <w:t> » il est possible de voir les différents conteneurs existants avec leur id, nom, port.</w:t>
+      </w:r>
+    </w:p>
+    <w:p>
+      <w:pPr>
+        <w:rPr>
+          <w:sz w:val="28"/>
+          <w:szCs w:val="28"/>
+        </w:rPr>
+      </w:pPr>
+      <w:r>
+        <w:rPr>
+          <w:sz w:val="28"/>
+          <w:szCs w:val="28"/>
+        </w:rPr>
+        <w:t>« </w:t>
+      </w:r>
+      <w:proofErr w:type="gramStart"/>
+      <w:r>
+        <w:rPr>
+          <w:sz w:val="28"/>
+          <w:szCs w:val="28"/>
+        </w:rPr>
+        <w:t>docker</w:t>
+      </w:r>
+      <w:proofErr w:type="gramEnd"/>
+      <w:r>
+        <w:rPr>
+          <w:sz w:val="28"/>
+          <w:szCs w:val="28"/>
+        </w:rPr>
+        <w:t xml:space="preserve"> </w:t>
+      </w:r>
+      <w:proofErr w:type="spellStart"/>
+      <w:r>
+        <w:rPr>
+          <w:sz w:val="28"/>
+          <w:szCs w:val="28"/>
+        </w:rPr>
+        <w:t>ps</w:t>
+      </w:r>
+      <w:proofErr w:type="spellEnd"/>
+      <w:r>
+        <w:rPr>
+          <w:sz w:val="28"/>
+          <w:szCs w:val="28"/>
+        </w:rPr>
+        <w:t xml:space="preserve"> » : Permet de voir les containers ayant le </w:t>
+      </w:r>
+      <w:proofErr w:type="spellStart"/>
+      <w:r>
+        <w:rPr>
+          <w:sz w:val="28"/>
+          <w:szCs w:val="28"/>
+        </w:rPr>
+        <w:t>status</w:t>
+      </w:r>
+      <w:proofErr w:type="spellEnd"/>
+      <w:r>
+        <w:rPr>
+          <w:sz w:val="28"/>
+          <w:szCs w:val="28"/>
+        </w:rPr>
+        <w:t xml:space="preserve"> « up » donc allumé.</w:t>
+      </w:r>
+    </w:p>
+    <w:p>
+      <w:pPr>
+        <w:rPr>
+          <w:sz w:val="28"/>
+          <w:szCs w:val="28"/>
+        </w:rPr>
+      </w:pPr>
+      <w:r>
+        <w:rPr>
+          <w:sz w:val="28"/>
+          <w:szCs w:val="28"/>
+        </w:rPr>
+        <w:t>« </w:t>
+      </w:r>
+      <w:proofErr w:type="gramStart"/>
+      <w:r>
+        <w:rPr>
+          <w:sz w:val="28"/>
+          <w:szCs w:val="28"/>
+        </w:rPr>
+        <w:t>docker</w:t>
+      </w:r>
+      <w:proofErr w:type="gramEnd"/>
+      <w:r>
+        <w:rPr>
+          <w:sz w:val="28"/>
+          <w:szCs w:val="28"/>
+        </w:rPr>
+        <w:t xml:space="preserve"> </w:t>
+      </w:r>
+      <w:proofErr w:type="spellStart"/>
+      <w:r>
+        <w:rPr>
+          <w:sz w:val="28"/>
+          <w:szCs w:val="28"/>
+        </w:rPr>
+        <w:t>ps</w:t>
+      </w:r>
+      <w:proofErr w:type="spellEnd"/>
+      <w:r>
+        <w:rPr>
+          <w:sz w:val="28"/>
+          <w:szCs w:val="28"/>
+        </w:rPr>
+        <w:t xml:space="preserve"> -a » : Permet de voir tout les containers existant de connaitre leur </w:t>
+      </w:r>
+      <w:r>
+        <w:rPr>
+          <w:sz w:val="28"/>
+          <w:szCs w:val="28"/>
+        </w:rPr>
+        <w:t>statuts</w:t>
+      </w:r>
+    </w:p>
+    <w:p>
+      <w:pPr>
+        <w:rPr>
+          <w:sz w:val="28"/>
+          <w:szCs w:val="28"/>
+        </w:rPr>
+      </w:pPr>
+      <w:r>
+        <w:rPr>
+          <w:sz w:val="28"/>
+          <w:szCs w:val="28"/>
+        </w:rPr>
+        <w:t xml:space="preserve">« </w:t>
+      </w:r>
+      <w:proofErr w:type="gramStart"/>
+      <w:r>
+        <w:rPr>
+          <w:sz w:val="28"/>
+          <w:szCs w:val="28"/>
+        </w:rPr>
+        <w:t>docker</w:t>
+      </w:r>
+      <w:proofErr w:type="gramEnd"/>
+      <w:r>
+        <w:rPr>
+          <w:sz w:val="28"/>
+          <w:szCs w:val="28"/>
+        </w:rPr>
+        <w:t xml:space="preserve"> images » : Permet de voir toute les images présente localement</w:t>
+      </w:r>
+    </w:p>
+    <w:p>
+      <w:pPr>
+        <w:rPr>
+          <w:sz w:val="28"/>
+          <w:szCs w:val="28"/>
+        </w:rPr>
+      </w:pPr>
+      <w:r>
+        <w:rPr>
+          <w:sz w:val="28"/>
+          <w:szCs w:val="28"/>
+        </w:rPr>
+        <w:drawing>
+          <wp:inline distT="0" distB="0" distL="0" distR="0" wp14:anchorId="5D57FD55" wp14:editId="10B9F2FE">
+            <wp:extent cx="5760720" cy="1415415"/>
+            <wp:effectExtent l="0" t="0" r="0" b="0"/>
+            <wp:docPr id="32" name="Image 32" descr="Une image contenant texte, batterie, capture d’écran&#10;&#10;Description générée automatiquement"/>
+            <wp:cNvGraphicFramePr>
+              <a:graphicFrameLocks xmlns:a="http://schemas.openxmlformats.org/drawingml/2006/main" noChangeAspect="1"/>
+            </wp:cNvGraphicFramePr>
+            <a:graphic xmlns:a="http://schemas.openxmlformats.org/drawingml/2006/main">
+              <a:graphicData uri="http://schemas.openxmlformats.org/drawingml/2006/picture">
+                <pic:pic xmlns:pic="http://schemas.openxmlformats.org/drawingml/2006/picture">
+                  <pic:nvPicPr>
+                    <pic:cNvPr id="32" name="Image 32" descr="Une image contenant texte, batterie, capture d’écran&#10;&#10;Description générée automatiquement"/>
+                    <pic:cNvPicPr/>
+                  </pic:nvPicPr>
+                  <pic:blipFill>
+                    <a:blip r:embed="rId7"/>
+                    <a:stretch>
+                      <a:fillRect/>
+                    </a:stretch>
+                  </pic:blipFill>
+                  <pic:spPr>
+                    <a:xfrm>
+                      <a:off x="0" y="0"/>
+                      <a:ext cx="5760720" cy="1415415"/>
+                    </a:xfrm>
+                    <a:prstGeom prst="rect">
+                      <a:avLst/>
+                    </a:prstGeom>
+                  </pic:spPr>
+                </pic:pic>
+              </a:graphicData>
+            </a:graphic>
+          </wp:inline>
+        </w:drawing>
+      </w:r>
+    </w:p>
+    <w:p>
+      <w:pPr>
+        <w:rPr>
+          <w:sz w:val="28"/>
+          <w:szCs w:val="28"/>
+        </w:rPr>
+      </w:pPr>
+      <w:r>
+        <w:rPr>
+          <w:sz w:val="28"/>
+          <w:szCs w:val="28"/>
+        </w:rPr>
+        <w:t>Pour supprimer une image ou une machine :</w:t>
+      </w:r>
+    </w:p>
+    <w:p>
+      <w:pPr>
+        <w:rPr>
+          <w:sz w:val="28"/>
+          <w:szCs w:val="28"/>
+        </w:rPr>
+      </w:pPr>
+      <w:r>
+        <w:rPr>
+          <w:sz w:val="28"/>
+          <w:szCs w:val="28"/>
+        </w:rPr>
+        <w:t>« </w:t>
+      </w:r>
+      <w:proofErr w:type="spellStart"/>
+      <w:proofErr w:type="gramStart"/>
+      <w:r>
+        <w:rPr>
+          <w:sz w:val="28"/>
+          <w:szCs w:val="28"/>
+        </w:rPr>
+        <w:t>rm</w:t>
+      </w:r>
+      <w:proofErr w:type="spellEnd"/>
+      <w:proofErr w:type="gramEnd"/>
+      <w:r>
+        <w:rPr>
+          <w:sz w:val="28"/>
+          <w:szCs w:val="28"/>
+        </w:rPr>
+        <w:t> [IDCONTAINER] » : Supprime le conteneur voulu</w:t>
+      </w:r>
+    </w:p>
+    <w:p>
+      <w:pPr>
+        <w:rPr>
+          <w:sz w:val="28"/>
+          <w:szCs w:val="28"/>
+        </w:rPr>
+      </w:pPr>
+      <w:r>
+        <w:rPr>
+          <w:sz w:val="28"/>
+          <w:szCs w:val="28"/>
+        </w:rPr>
+        <w:t>« </w:t>
+      </w:r>
+      <w:proofErr w:type="spellStart"/>
+      <w:proofErr w:type="gramStart"/>
+      <w:r>
+        <w:rPr>
+          <w:sz w:val="28"/>
+          <w:szCs w:val="28"/>
+        </w:rPr>
+        <w:t>rmi</w:t>
+      </w:r>
+      <w:proofErr w:type="spellEnd"/>
+      <w:proofErr w:type="gramEnd"/>
+      <w:r>
+        <w:rPr>
+          <w:sz w:val="28"/>
+          <w:szCs w:val="28"/>
+        </w:rPr>
+        <w:t xml:space="preserve"> [IDIMAGE] » : Supprime une image installé localement. / ! \ Supprimer avant les conteneurs ayant l’image installé. / ! \</w:t>
+      </w:r>
+    </w:p>
+    <w:p>
+      <w:pPr>
+        <w:rPr>
+          <w:sz w:val="28"/>
+          <w:szCs w:val="28"/>
+        </w:rPr>
+      </w:pPr>
+    </w:p>
+    <w:p>
+      <w:pPr>
+        <w:rPr>
+          <w:sz w:val="28"/>
+          <w:szCs w:val="28"/>
+        </w:rPr>
+      </w:pPr>
+      <w:r>
+        <w:rPr>
+          <w:sz w:val="28"/>
+          <w:szCs w:val="28"/>
+        </w:rPr>
+        <w:lastRenderedPageBreak/>
+        <w:drawing>
+          <wp:inline distT="0" distB="0" distL="0" distR="0" wp14:anchorId="0D8CBEF6" wp14:editId="39218037">
+            <wp:extent cx="5760720" cy="2000250"/>
+            <wp:effectExtent l="0" t="0" r="0" b="0"/>
+            <wp:docPr id="33" name="Image 33" descr="Une image contenant texte&#10;&#10;Description générée automatiquement"/>
+            <wp:cNvGraphicFramePr>
+              <a:graphicFrameLocks xmlns:a="http://schemas.openxmlformats.org/drawingml/2006/main" noChangeAspect="1"/>
+            </wp:cNvGraphicFramePr>
+            <a:graphic xmlns:a="http://schemas.openxmlformats.org/drawingml/2006/main">
+              <a:graphicData uri="http://schemas.openxmlformats.org/drawingml/2006/picture">
+                <pic:pic xmlns:pic="http://schemas.openxmlformats.org/drawingml/2006/picture">
+                  <pic:nvPicPr>
+                    <pic:cNvPr id="33" name="Image 33" descr="Une image contenant texte&#10;&#10;Description générée automatiquement"/>
+                    <pic:cNvPicPr/>
+                  </pic:nvPicPr>
+                  <pic:blipFill>
+                    <a:blip r:embed="rId8"/>
+                    <a:stretch>
+                      <a:fillRect/>
+                    </a:stretch>
+                  </pic:blipFill>
+                  <pic:spPr>
+                    <a:xfrm>
+                      <a:off x="0" y="0"/>
+                      <a:ext cx="5760720" cy="2000250"/>
+                    </a:xfrm>
+                    <a:prstGeom prst="rect">
+                      <a:avLst/>
+                    </a:prstGeom>
+                  </pic:spPr>
+                </pic:pic>
+              </a:graphicData>
+            </a:graphic>
+          </wp:inline>
+        </w:drawing>
+      </w:r>
+    </w:p>
+    <w:p>
+      <w:pPr>
+        <w:rPr>
+          <w:sz w:val="28"/>
+          <w:szCs w:val="28"/>
+        </w:rPr>
+      </w:pPr>
+    </w:p>
+    <w:p>
+      <w:pPr>
+        <w:rPr>
+          <w:sz w:val="28"/>
+          <w:szCs w:val="28"/>
+        </w:rPr>
+      </w:pPr>
+      <w:r>
+        <w:rPr>
+          <w:sz w:val="28"/>
+          <w:szCs w:val="28"/>
+        </w:rPr>
+        <w:t xml:space="preserve">PING entre deux machines linux </w:t>
+      </w:r>
+      <w:proofErr w:type="spellStart"/>
+      <w:r>
+        <w:rPr>
+          <w:sz w:val="28"/>
+          <w:szCs w:val="28"/>
+        </w:rPr>
+        <w:t>ubuntu</w:t>
+      </w:r>
+      <w:proofErr w:type="spellEnd"/>
+      <w:r>
+        <w:rPr>
+          <w:sz w:val="28"/>
+          <w:szCs w:val="28"/>
+        </w:rPr>
+        <w:t xml:space="preserve"> : </w:t>
+      </w:r>
+    </w:p>
+    <w:p>
+      <w:pPr>
+        <w:rPr>
+          <w:sz w:val="28"/>
+          <w:szCs w:val="28"/>
+        </w:rPr>
+      </w:pPr>
+      <w:r>
+        <w:rPr>
+          <w:sz w:val="28"/>
+          <w:szCs w:val="28"/>
+        </w:rPr>
+        <w:t>Tout d’abord, il faut créer deux machines virtuelle linux Ubuntu. Etant donné que les machines non aucun package installer, il faut aller chercher le paquage permettant de connaitre la configuration IP de la machine et un package pour avoir la fonctionnalité ping.</w:t>
+      </w:r>
+    </w:p>
+    <w:p>
+      <w:pPr>
+        <w:rPr>
+          <w:sz w:val="28"/>
+          <w:szCs w:val="28"/>
+        </w:rPr>
+      </w:pPr>
+      <w:r>
+        <w:rPr>
+          <w:sz w:val="28"/>
+          <w:szCs w:val="28"/>
+        </w:rPr>
+        <w:t xml:space="preserve">Les deux </w:t>
+      </w:r>
+      <w:proofErr w:type="gramStart"/>
+      <w:r>
+        <w:rPr>
+          <w:sz w:val="28"/>
+          <w:szCs w:val="28"/>
+        </w:rPr>
+        <w:t>Packages</w:t>
+      </w:r>
+      <w:proofErr w:type="gramEnd"/>
+      <w:r>
+        <w:rPr>
+          <w:sz w:val="28"/>
+          <w:szCs w:val="28"/>
+        </w:rPr>
+        <w:t xml:space="preserve"> à installer : </w:t>
+      </w:r>
+    </w:p>
+    <w:p>
+      <w:pPr>
+        <w:rPr>
+          <w:sz w:val="28"/>
+          <w:szCs w:val="28"/>
+        </w:rPr>
+      </w:pPr>
+      <w:r>
+        <w:rPr>
+          <w:sz w:val="28"/>
+          <w:szCs w:val="28"/>
+        </w:rPr>
+        <w:t xml:space="preserve">Apt-get </w:t>
+      </w:r>
+      <w:proofErr w:type="spellStart"/>
+      <w:r>
+        <w:rPr>
+          <w:sz w:val="28"/>
+          <w:szCs w:val="28"/>
+        </w:rPr>
+        <w:t>install</w:t>
+      </w:r>
+      <w:proofErr w:type="spellEnd"/>
+      <w:r>
+        <w:rPr>
+          <w:sz w:val="28"/>
+          <w:szCs w:val="28"/>
+        </w:rPr>
+        <w:t xml:space="preserve"> net-</w:t>
+      </w:r>
+      <w:proofErr w:type="spellStart"/>
+      <w:r>
+        <w:rPr>
+          <w:sz w:val="28"/>
+          <w:szCs w:val="28"/>
+        </w:rPr>
+        <w:t>tools</w:t>
+      </w:r>
+      <w:proofErr w:type="spellEnd"/>
+    </w:p>
+    <w:p>
+      <w:pPr>
+        <w:rPr>
+          <w:sz w:val="28"/>
+          <w:szCs w:val="28"/>
+        </w:rPr>
+      </w:pPr>
+      <w:r>
+        <w:rPr>
+          <w:sz w:val="28"/>
+          <w:szCs w:val="28"/>
+        </w:rPr>
+        <w:t xml:space="preserve">Apt-get </w:t>
+      </w:r>
+      <w:proofErr w:type="spellStart"/>
+      <w:r>
+        <w:rPr>
+          <w:sz w:val="28"/>
+          <w:szCs w:val="28"/>
+        </w:rPr>
+        <w:t>install</w:t>
+      </w:r>
+      <w:proofErr w:type="spellEnd"/>
+      <w:r>
+        <w:rPr>
+          <w:sz w:val="28"/>
+          <w:szCs w:val="28"/>
+        </w:rPr>
+        <w:t xml:space="preserve"> </w:t>
+      </w:r>
+      <w:proofErr w:type="spellStart"/>
+      <w:r>
+        <w:rPr>
+          <w:sz w:val="28"/>
+          <w:szCs w:val="28"/>
+        </w:rPr>
+        <w:t>iputils</w:t>
+      </w:r>
+      <w:proofErr w:type="spellEnd"/>
+      <w:r>
+        <w:rPr>
+          <w:sz w:val="28"/>
+          <w:szCs w:val="28"/>
+        </w:rPr>
+        <w:t>-ping</w:t>
+      </w:r>
+    </w:p>
+    <w:p>
+      <w:pPr>
+        <w:rPr>
+          <w:sz w:val="28"/>
+          <w:szCs w:val="28"/>
+        </w:rPr>
+      </w:pPr>
+      <w:r>
+        <w:rPr>
+          <w:sz w:val="28"/>
+          <w:szCs w:val="28"/>
+        </w:rPr>
+        <w:t xml:space="preserve">Pour connaitre l’adresse </w:t>
+      </w:r>
+      <w:proofErr w:type="spellStart"/>
+      <w:r>
+        <w:rPr>
+          <w:sz w:val="28"/>
+          <w:szCs w:val="28"/>
+        </w:rPr>
+        <w:t>ip</w:t>
+      </w:r>
+      <w:proofErr w:type="spellEnd"/>
+      <w:r>
+        <w:rPr>
+          <w:sz w:val="28"/>
+          <w:szCs w:val="28"/>
+        </w:rPr>
+        <w:t xml:space="preserve"> de chaque conteneur :</w:t>
+      </w:r>
+    </w:p>
+    <w:p>
+      <w:pPr>
+        <w:pStyle w:val="Paragraphedeliste"/>
+        <w:numPr>
+          <w:ilvl w:val="0"/>
+          <w:numId w:val="1"/>
+        </w:numPr>
+        <w:rPr>
+          <w:sz w:val="28"/>
+          <w:szCs w:val="28"/>
+        </w:rPr>
+      </w:pPr>
+      <w:r>
+        <w:rPr>
+          <w:sz w:val="28"/>
+          <w:szCs w:val="28"/>
+        </w:rPr>
+        <w:t>Sur le conteneur directement avec la commande : « </w:t>
+      </w:r>
+      <w:proofErr w:type="spellStart"/>
+      <w:r>
+        <w:rPr>
+          <w:sz w:val="28"/>
+          <w:szCs w:val="28"/>
+        </w:rPr>
+        <w:t>ifconfig</w:t>
+      </w:r>
+      <w:proofErr w:type="spellEnd"/>
+      <w:r>
+        <w:rPr>
+          <w:sz w:val="28"/>
+          <w:szCs w:val="28"/>
+        </w:rPr>
+        <w:t> »</w:t>
+      </w:r>
+    </w:p>
+    <w:p>
+      <w:pPr>
+        <w:pStyle w:val="Paragraphedeliste"/>
+        <w:numPr>
+          <w:ilvl w:val="0"/>
+          <w:numId w:val="1"/>
+        </w:numPr>
+        <w:rPr>
+          <w:sz w:val="28"/>
+          <w:szCs w:val="28"/>
+        </w:rPr>
+      </w:pPr>
+      <w:r>
+        <w:rPr>
+          <w:sz w:val="28"/>
+          <w:szCs w:val="28"/>
+        </w:rPr>
+        <w:t>Sur docker avec la commande : «</w:t>
+      </w:r>
+      <w:r>
+        <w:rPr>
+          <w:sz w:val="28"/>
+          <w:szCs w:val="28"/>
+        </w:rPr>
+        <w:t xml:space="preserve"> </w:t>
+      </w:r>
+      <w:r>
+        <w:rPr>
+          <w:sz w:val="28"/>
+          <w:szCs w:val="28"/>
+        </w:rPr>
+        <w:t xml:space="preserve">docker container </w:t>
+      </w:r>
+      <w:proofErr w:type="spellStart"/>
+      <w:r>
+        <w:rPr>
+          <w:sz w:val="28"/>
+          <w:szCs w:val="28"/>
+        </w:rPr>
+        <w:t>inspect</w:t>
+      </w:r>
+      <w:proofErr w:type="spellEnd"/>
+      <w:r>
+        <w:rPr>
+          <w:sz w:val="28"/>
+          <w:szCs w:val="28"/>
+        </w:rPr>
+        <w:t xml:space="preserve"> [IDCONTAINER] »</w:t>
+      </w:r>
+    </w:p>
+    <w:p>
+      <w:pPr>
+        <w:rPr>
+          <w:sz w:val="28"/>
+          <w:szCs w:val="28"/>
+        </w:rPr>
+      </w:pPr>
+      <w:r>
+        <w:rPr>
+          <w:sz w:val="28"/>
+          <w:szCs w:val="28"/>
+        </w:rPr>
+        <w:t>Voici le résultat :</w:t>
+      </w:r>
+    </w:p>
+    <w:p>
+      <w:pPr>
+        <w:rPr>
+          <w:sz w:val="28"/>
+          <w:szCs w:val="28"/>
+        </w:rPr>
+      </w:pPr>
+      <w:r>
+        <w:rPr>
+          <w:sz w:val="28"/>
+          <w:szCs w:val="28"/>
+        </w:rPr>
+        <w:drawing>
+          <wp:inline distT="0" distB="0" distL="0" distR="0" wp14:anchorId="7811D921" wp14:editId="1AF832C8">
+            <wp:extent cx="5760720" cy="2362835"/>
+            <wp:effectExtent l="0" t="0" r="0" b="0"/>
+            <wp:docPr id="34" name="Image 34" descr="Une image contenant texte&#10;&#10;Description générée automatiquement"/>
+            <wp:cNvGraphicFramePr>
+              <a:graphicFrameLocks xmlns:a="http://schemas.openxmlformats.org/drawingml/2006/main" noChangeAspect="1"/>
+            </wp:cNvGraphicFramePr>
+            <a:graphic xmlns:a="http://schemas.openxmlformats.org/drawingml/2006/main">
+              <a:graphicData uri="http://schemas.openxmlformats.org/drawingml/2006/picture">
+                <pic:pic xmlns:pic="http://schemas.openxmlformats.org/drawingml/2006/picture">
+                  <pic:nvPicPr>
+                    <pic:cNvPr id="34" name="Image 34" descr="Une image contenant texte&#10;&#10;Description générée automatiquement"/>
+                    <pic:cNvPicPr/>
+                  </pic:nvPicPr>
+                  <pic:blipFill>
+                    <a:blip r:embed="rId9"/>
+                    <a:stretch>
+                      <a:fillRect/>
+                    </a:stretch>
+                  </pic:blipFill>
+                  <pic:spPr>
+                    <a:xfrm>
+                      <a:off x="0" y="0"/>
+                      <a:ext cx="5760720" cy="2362835"/>
+                    </a:xfrm>
+                    <a:prstGeom prst="rect">
+                      <a:avLst/>
+                    </a:prstGeom>
+                  </pic:spPr>
+                </pic:pic>
+              </a:graphicData>
+            </a:graphic>
+          </wp:inline>
+        </w:drawing>
+      </w:r>
+    </w:p>
+    <w:p>
+      <w:pPr>
+        <w:rPr>
+          <w:sz w:val="28"/>
+          <w:szCs w:val="28"/>
+        </w:rPr>
+      </w:pPr>
+    </w:p>
+    <w:p>
+      <w:pPr>
+        <w:rPr>
+          <w:sz w:val="28"/>
+          <w:szCs w:val="28"/>
+        </w:rPr>
+      </w:pPr>
+    </w:p>
+    <w:p>
+      <w:pPr>
+        <w:rPr>
+          <w:sz w:val="28"/>
+          <w:szCs w:val="28"/>
+        </w:rPr>
+      </w:pPr>
+    </w:p>
     <w:sectPr>
       <w:pgSz w:w="11906" w:h="16838"/>
       <w:pgMar w:top="1417" w:right="1417" w:bottom="1417" w:left="1417" w:header="708" w:footer="708" w:gutter="0"/>
@@ -2162,6 +3187,126 @@
     </w:sectPr>
   </w:body>
 </w:document>
+</file>
+
+<file path=word/numbering.xml><?xml version="1.0" encoding="utf-8"?>
+<w:numbering xmlns:wpc="http://schemas.microsoft.com/office/word/2010/wordprocessingCanvas" xmlns:cx="http://schemas.microsoft.com/office/drawing/2014/chartex" xmlns:cx1="http://schemas.microsoft.com/office/drawing/2015/9/8/chartex" xmlns:cx2="http://schemas.microsoft.com/office/drawing/2015/10/21/chartex" xmlns:cx3="http://schemas.microsoft.com/office/drawing/2016/5/9/chartex" xmlns:cx4="http://schemas.microsoft.com/office/drawing/2016/5/10/chartex" xmlns:cx5="http://schemas.microsoft.com/office/drawing/2016/5/11/chartex" xmlns:cx6="http://schemas.microsoft.com/office/drawing/2016/5/12/chartex" xmlns:cx7="http://schemas.microsoft.com/office/drawing/2016/5/13/chartex" xmlns:cx8="http://schemas.microsoft.com/office/drawing/2016/5/14/chartex" xmlns:mc="http://schemas.openxmlformats.org/markup-compatibility/2006" xmlns:aink="http://schemas.microsoft.com/office/drawing/2016/ink" xmlns:am3d="http://schemas.microsoft.com/office/drawing/2017/model3d" xmlns:o="urn:schemas-microsoft-com:office:office" xmlns:r="http://schemas.openxmlformats.org/officeDocument/2006/relationships" xmlns:m="http://schemas.openxmlformats.org/officeDocument/2006/math" xmlns:v="urn:schemas-microsoft-com:vml" xmlns:wp14="http://schemas.microsoft.com/office/word/2010/wordprocessingDrawing" xmlns:wp="http://schemas.openxmlformats.org/drawingml/2006/wordprocessingDrawing" xmlns:w10="urn:schemas-microsoft-com:office:word" xmlns:w="http://schemas.openxmlformats.org/wordprocessingml/2006/main" xmlns:w14="http://schemas.microsoft.com/office/word/2010/wordml" xmlns:w15="http://schemas.microsoft.com/office/word/2012/wordml" xmlns:w16cex="http://schemas.microsoft.com/office/word/2018/wordml/cex" xmlns:w16cid="http://schemas.microsoft.com/office/word/2016/wordml/cid" xmlns:w16="http://schemas.microsoft.com/office/word/2018/wordml" xmlns:w16sdtdh="http://schemas.microsoft.com/office/word/2020/wordml/sdtdatahash" xmlns:w16se="http://schemas.microsoft.com/office/word/2015/wordml/symex" xmlns:wpg="http://schemas.microsoft.com/office/word/2010/wordprocessingGroup" xmlns:wpi="http://schemas.microsoft.com/office/word/2010/wordprocessingInk" xmlns:wne="http://schemas.microsoft.com/office/word/2006/wordml" xmlns:wps="http://schemas.microsoft.com/office/word/2010/wordprocessingShape" mc:Ignorable="w14 w15 w16se w16cid w16 w16cex w16sdtdh wp14">
+  <w:abstractNum w:abstractNumId="0" w15:restartNumberingAfterBreak="0">
+    <w:nsid w:val="61A015AB"/>
+    <w:multiLevelType w:val="hybridMultilevel"/>
+    <w:tmpl w:val="CD6077B2"/>
+    <w:lvl w:ilvl="0" w:tplc="32704948">
+      <w:numFmt w:val="bullet"/>
+      <w:lvlText w:val="-"/>
+      <w:lvlJc w:val="left"/>
+      <w:pPr>
+        <w:ind w:left="720" w:hanging="360"/>
+      </w:pPr>
+      <w:rPr>
+        <w:rFonts w:ascii="Calibri" w:eastAsiaTheme="minorHAnsi" w:hAnsi="Calibri" w:cs="Calibri" w:hint="default"/>
+      </w:rPr>
+    </w:lvl>
+    <w:lvl w:ilvl="1" w:tplc="040C0003" w:tentative="1">
+      <w:start w:val="1"/>
+      <w:numFmt w:val="bullet"/>
+      <w:lvlText w:val="o"/>
+      <w:lvlJc w:val="left"/>
+      <w:pPr>
+        <w:ind w:left="1440" w:hanging="360"/>
+      </w:pPr>
+      <w:rPr>
+        <w:rFonts w:ascii="Courier New" w:hAnsi="Courier New" w:cs="Courier New" w:hint="default"/>
+      </w:rPr>
+    </w:lvl>
+    <w:lvl w:ilvl="2" w:tplc="040C0005" w:tentative="1">
+      <w:start w:val="1"/>
+      <w:numFmt w:val="bullet"/>
+      <w:lvlText w:val=""/>
+      <w:lvlJc w:val="left"/>
+      <w:pPr>
+        <w:ind w:left="2160" w:hanging="360"/>
+      </w:pPr>
+      <w:rPr>
+        <w:rFonts w:ascii="Wingdings" w:hAnsi="Wingdings" w:hint="default"/>
+      </w:rPr>
+    </w:lvl>
+    <w:lvl w:ilvl="3" w:tplc="040C0001" w:tentative="1">
+      <w:start w:val="1"/>
+      <w:numFmt w:val="bullet"/>
+      <w:lvlText w:val=""/>
+      <w:lvlJc w:val="left"/>
+      <w:pPr>
+        <w:ind w:left="2880" w:hanging="360"/>
+      </w:pPr>
+      <w:rPr>
+        <w:rFonts w:ascii="Symbol" w:hAnsi="Symbol" w:hint="default"/>
+      </w:rPr>
+    </w:lvl>
+    <w:lvl w:ilvl="4" w:tplc="040C0003" w:tentative="1">
+      <w:start w:val="1"/>
+      <w:numFmt w:val="bullet"/>
+      <w:lvlText w:val="o"/>
+      <w:lvlJc w:val="left"/>
+      <w:pPr>
+        <w:ind w:left="3600" w:hanging="360"/>
+      </w:pPr>
+      <w:rPr>
+        <w:rFonts w:ascii="Courier New" w:hAnsi="Courier New" w:cs="Courier New" w:hint="default"/>
+      </w:rPr>
+    </w:lvl>
+    <w:lvl w:ilvl="5" w:tplc="040C0005" w:tentative="1">
+      <w:start w:val="1"/>
+      <w:numFmt w:val="bullet"/>
+      <w:lvlText w:val=""/>
+      <w:lvlJc w:val="left"/>
+      <w:pPr>
+        <w:ind w:left="4320" w:hanging="360"/>
+      </w:pPr>
+      <w:rPr>
+        <w:rFonts w:ascii="Wingdings" w:hAnsi="Wingdings" w:hint="default"/>
+      </w:rPr>
+    </w:lvl>
+    <w:lvl w:ilvl="6" w:tplc="040C0001" w:tentative="1">
+      <w:start w:val="1"/>
+      <w:numFmt w:val="bullet"/>
+      <w:lvlText w:val=""/>
+      <w:lvlJc w:val="left"/>
+      <w:pPr>
+        <w:ind w:left="5040" w:hanging="360"/>
+      </w:pPr>
+      <w:rPr>
+        <w:rFonts w:ascii="Symbol" w:hAnsi="Symbol" w:hint="default"/>
+      </w:rPr>
+    </w:lvl>
+    <w:lvl w:ilvl="7" w:tplc="040C0003" w:tentative="1">
+      <w:start w:val="1"/>
+      <w:numFmt w:val="bullet"/>
+      <w:lvlText w:val="o"/>
+      <w:lvlJc w:val="left"/>
+      <w:pPr>
+        <w:ind w:left="5760" w:hanging="360"/>
+      </w:pPr>
+      <w:rPr>
+        <w:rFonts w:ascii="Courier New" w:hAnsi="Courier New" w:cs="Courier New" w:hint="default"/>
+      </w:rPr>
+    </w:lvl>
+    <w:lvl w:ilvl="8" w:tplc="040C0005" w:tentative="1">
+      <w:start w:val="1"/>
+      <w:numFmt w:val="bullet"/>
+      <w:lvlText w:val=""/>
+      <w:lvlJc w:val="left"/>
+      <w:pPr>
+        <w:ind w:left="6480" w:hanging="360"/>
+      </w:pPr>
+      <w:rPr>
+        <w:rFonts w:ascii="Wingdings" w:hAnsi="Wingdings" w:hint="default"/>
+      </w:rPr>
+    </w:lvl>
+  </w:abstractNum>
+  <w:num w:numId="1">
+    <w:abstractNumId w:val="0"/>
+  </w:num>
+</w:numbering>
 </file>
 
 <file path=word/styles.xml><?xml version="1.0" encoding="utf-8"?>
@@ -2566,6 +3711,7 @@
   <w:style w:type="character" w:default="1" w:styleId="Policepardfaut">
     <w:name w:val="Default Paragraph Font"/>
     <w:uiPriority w:val="1"/>
+    <w:semiHidden/>
     <w:unhideWhenUsed/>
   </w:style>
   <w:style w:type="table" w:default="1" w:styleId="TableauNormal">
@@ -2588,6 +3734,17 @@
     <w:uiPriority w:val="99"/>
     <w:semiHidden/>
     <w:unhideWhenUsed/>
+  </w:style>
+  <w:style w:type="paragraph" w:styleId="Paragraphedeliste">
+    <w:name w:val="List Paragraph"/>
+    <w:basedOn w:val="Normal"/>
+    <w:uiPriority w:val="34"/>
+    <w:qFormat/>
+    <w:rsid w:val="006B734B"/>
+    <w:pPr>
+      <w:ind w:left="720"/>
+      <w:contextualSpacing/>
+    </w:pPr>
   </w:style>
 </w:styles>
 </file>

</xml_diff>